<commit_message>
Analyse descriptive complète il ne manquera que la correction des fautes, la mise e, forme des graphiques si certains titres doivent être changés, et les commentaires pour chaque graph.
</commit_message>
<xml_diff>
--- a/Etat-des-lieux-de-Santé-des-Jeunes.docx
+++ b/Etat-des-lieux-de-Santé-des-Jeunes.docx
@@ -16,352 +16,6 @@
       </w:pPr>
       <w:r>
         <w:t xml:space="preserve">A. Moudjidath</w:t>
-      </w:r>
-    </w:p>
-    <w:p>
-      <w:pPr>
-        <w:pStyle w:val="SourceCode"/>
-      </w:pPr>
-      <w:r>
-        <w:rPr>
-          <w:rStyle w:val="VerbatimChar"/>
-        </w:rPr>
-        <w:t xml:space="preserve">## Rows: 104</w:t>
-      </w:r>
-      <w:r>
-        <w:br/>
-      </w:r>
-      <w:r>
-        <w:rPr>
-          <w:rStyle w:val="VerbatimChar"/>
-        </w:rPr>
-        <w:t xml:space="preserve">## Columns: 17</w:t>
-      </w:r>
-      <w:r>
-        <w:br/>
-      </w:r>
-      <w:r>
-        <w:rPr>
-          <w:rStyle w:val="VerbatimChar"/>
-        </w:rPr>
-        <w:t xml:space="preserve">## $ horodateur                                                                                                                                            &lt;chr&gt; …</w:t>
-      </w:r>
-      <w:r>
-        <w:br/>
-      </w:r>
-      <w:r>
-        <w:rPr>
-          <w:rStyle w:val="VerbatimChar"/>
-        </w:rPr>
-        <w:t xml:space="preserve">## $ age                                                                                                                                                   &lt;chr&gt; …</w:t>
-      </w:r>
-      <w:r>
-        <w:br/>
-      </w:r>
-      <w:r>
-        <w:rPr>
-          <w:rStyle w:val="VerbatimChar"/>
-        </w:rPr>
-        <w:t xml:space="preserve">## $ sexe                                                                                                                                                  &lt;chr&gt; …</w:t>
-      </w:r>
-      <w:r>
-        <w:br/>
-      </w:r>
-      <w:r>
-        <w:rPr>
-          <w:rStyle w:val="VerbatimChar"/>
-        </w:rPr>
-        <w:t xml:space="preserve">## $ pays_de_residence                                                                                                                                     &lt;chr&gt; …</w:t>
-      </w:r>
-      <w:r>
-        <w:br/>
-      </w:r>
-      <w:r>
-        <w:rPr>
-          <w:rStyle w:val="VerbatimChar"/>
-        </w:rPr>
-        <w:t xml:space="preserve">## $ quelle_est_votre_occupation_principale                                                                                                                &lt;chr&gt; …</w:t>
-      </w:r>
-      <w:r>
-        <w:br/>
-      </w:r>
-      <w:r>
-        <w:rPr>
-          <w:rStyle w:val="VerbatimChar"/>
-        </w:rPr>
-        <w:t xml:space="preserve">## $ utilisez_vous_regulierement_les_reseaux_sociaux                                                                                                       &lt;chr&gt; …</w:t>
-      </w:r>
-      <w:r>
-        <w:br/>
-      </w:r>
-      <w:r>
-        <w:rPr>
-          <w:rStyle w:val="VerbatimChar"/>
-        </w:rPr>
-        <w:t xml:space="preserve">## $ quelles_plateformes_utilisez_vous_le_plus_plusieurs_choix_sont_possibles                                                                              &lt;chr&gt; …</w:t>
-      </w:r>
-      <w:r>
-        <w:br/>
-      </w:r>
-      <w:r>
-        <w:rPr>
-          <w:rStyle w:val="VerbatimChar"/>
-        </w:rPr>
-        <w:t xml:space="preserve">## $ parmi_les_maladies_suivantes_lesquelles_connaissez_vous_le_mieux_plusieurs_choix_sont_possibles                                                       &lt;chr&gt; …</w:t>
-      </w:r>
-      <w:r>
-        <w:br/>
-      </w:r>
-      <w:r>
-        <w:rPr>
-          <w:rStyle w:val="VerbatimChar"/>
-        </w:rPr>
-        <w:t xml:space="preserve">## $ selon_vous_quel_est_le_principal_obstacle_qui_empeche_les_jeunes_de_prendre_soin_de_leur_sante_plusieurs_choix_sont_possibles                         &lt;chr&gt; …</w:t>
-      </w:r>
-      <w:r>
-        <w:br/>
-      </w:r>
-      <w:r>
-        <w:rPr>
-          <w:rStyle w:val="VerbatimChar"/>
-        </w:rPr>
-        <w:t xml:space="preserve">## $ seriez_vous_interesse_e_a_recevoir_regulierement_des_contenus_de_sensibilisation_videos_infographies_quiz_via_les_reseaux_sociaux                     &lt;chr&gt; …</w:t>
-      </w:r>
-      <w:r>
-        <w:br/>
-      </w:r>
-      <w:r>
-        <w:rPr>
-          <w:rStyle w:val="VerbatimChar"/>
-        </w:rPr>
-        <w:t xml:space="preserve">## $ quels_formats_preferez_vous_pour_apprendre_sur_la_sante_plusieurs_choix_sont_possibles                                                                &lt;chr&gt; …</w:t>
-      </w:r>
-      <w:r>
-        <w:br/>
-      </w:r>
-      <w:r>
-        <w:rPr>
-          <w:rStyle w:val="VerbatimChar"/>
-        </w:rPr>
-        <w:t xml:space="preserve">## $ quels_themes_de_sante_vous_interessent_le_plus                                                                                                        &lt;chr&gt; …</w:t>
-      </w:r>
-      <w:r>
-        <w:br/>
-      </w:r>
-      <w:r>
-        <w:rPr>
-          <w:rStyle w:val="VerbatimChar"/>
-        </w:rPr>
-        <w:t xml:space="preserve">## $ accepteriez_vous_de_participer_activement_partager_commenter_repondre_aux_quiz_pour_encourager_d_autres_jeunes_a_adopter_de_bonnes_pratiques_de_sante &lt;chr&gt; …</w:t>
-      </w:r>
-      <w:r>
-        <w:br/>
-      </w:r>
-      <w:r>
-        <w:rPr>
-          <w:rStyle w:val="VerbatimChar"/>
-        </w:rPr>
-        <w:t xml:space="preserve">## $ selon_vous_quelle_est_la_meilleure_maniere_de_sensibiliser_les_jeunes_a_la_sante_via_les_reseaux_sociaux                                              &lt;chr&gt; …</w:t>
-      </w:r>
-      <w:r>
-        <w:br/>
-      </w:r>
-      <w:r>
-        <w:rPr>
-          <w:rStyle w:val="VerbatimChar"/>
-        </w:rPr>
-        <w:t xml:space="preserve">## $ freq_rs_ord                                                                                                                                           &lt;ord&gt; …</w:t>
-      </w:r>
-      <w:r>
-        <w:br/>
-      </w:r>
-      <w:r>
-        <w:rPr>
-          <w:rStyle w:val="VerbatimChar"/>
-        </w:rPr>
-        <w:t xml:space="preserve">## $ interet_niveau                                                                                                                                        &lt;ord&gt; …</w:t>
-      </w:r>
-      <w:r>
-        <w:br/>
-      </w:r>
-      <w:r>
-        <w:rPr>
-          <w:rStyle w:val="VerbatimChar"/>
-        </w:rPr>
-        <w:t xml:space="preserve">## $ engagement_niveau                                                                                                                                     &lt;ord&gt; …</w:t>
-      </w:r>
-    </w:p>
-    <w:p>
-      <w:pPr>
-        <w:pStyle w:val="SourceCode"/>
-      </w:pPr>
-      <w:r>
-        <w:rPr>
-          <w:rStyle w:val="VerbatimChar"/>
-        </w:rPr>
-        <w:t xml:space="preserve">## Rows: 104</w:t>
-      </w:r>
-      <w:r>
-        <w:br/>
-      </w:r>
-      <w:r>
-        <w:rPr>
-          <w:rStyle w:val="VerbatimChar"/>
-        </w:rPr>
-        <w:t xml:space="preserve">## Columns: 17</w:t>
-      </w:r>
-      <w:r>
-        <w:br/>
-      </w:r>
-      <w:r>
-        <w:rPr>
-          <w:rStyle w:val="VerbatimChar"/>
-        </w:rPr>
-        <w:t xml:space="preserve">## $ horodateur                                                                                                                                            &lt;chr&gt; …</w:t>
-      </w:r>
-      <w:r>
-        <w:br/>
-      </w:r>
-      <w:r>
-        <w:rPr>
-          <w:rStyle w:val="VerbatimChar"/>
-        </w:rPr>
-        <w:t xml:space="preserve">## $ age                                                                                                                                                   &lt;chr&gt; …</w:t>
-      </w:r>
-      <w:r>
-        <w:br/>
-      </w:r>
-      <w:r>
-        <w:rPr>
-          <w:rStyle w:val="VerbatimChar"/>
-        </w:rPr>
-        <w:t xml:space="preserve">## $ sexe                                                                                                                                                  &lt;chr&gt; …</w:t>
-      </w:r>
-      <w:r>
-        <w:br/>
-      </w:r>
-      <w:r>
-        <w:rPr>
-          <w:rStyle w:val="VerbatimChar"/>
-        </w:rPr>
-        <w:t xml:space="preserve">## $ pays_de_residence                                                                                                                                     &lt;chr&gt; …</w:t>
-      </w:r>
-      <w:r>
-        <w:br/>
-      </w:r>
-      <w:r>
-        <w:rPr>
-          <w:rStyle w:val="VerbatimChar"/>
-        </w:rPr>
-        <w:t xml:space="preserve">## $ quelle_est_votre_occupation_principale                                                                                                                &lt;chr&gt; …</w:t>
-      </w:r>
-      <w:r>
-        <w:br/>
-      </w:r>
-      <w:r>
-        <w:rPr>
-          <w:rStyle w:val="VerbatimChar"/>
-        </w:rPr>
-        <w:t xml:space="preserve">## $ utilisez_vous_regulierement_les_reseaux_sociaux                                                                                                       &lt;chr&gt; …</w:t>
-      </w:r>
-      <w:r>
-        <w:br/>
-      </w:r>
-      <w:r>
-        <w:rPr>
-          <w:rStyle w:val="VerbatimChar"/>
-        </w:rPr>
-        <w:t xml:space="preserve">## $ quelles_plateformes_utilisez_vous_le_plus_plusieurs_choix_sont_possibles                                                                              &lt;dbl&gt; …</w:t>
-      </w:r>
-      <w:r>
-        <w:br/>
-      </w:r>
-      <w:r>
-        <w:rPr>
-          <w:rStyle w:val="VerbatimChar"/>
-        </w:rPr>
-        <w:t xml:space="preserve">## $ parmi_les_maladies_suivantes_lesquelles_connaissez_vous_le_mieux_plusieurs_choix_sont_possibles                                                       &lt;dbl&gt; …</w:t>
-      </w:r>
-      <w:r>
-        <w:br/>
-      </w:r>
-      <w:r>
-        <w:rPr>
-          <w:rStyle w:val="VerbatimChar"/>
-        </w:rPr>
-        <w:t xml:space="preserve">## $ selon_vous_quel_est_le_principal_obstacle_qui_empeche_les_jeunes_de_prendre_soin_de_leur_sante_plusieurs_choix_sont_possibles                         &lt;chr&gt; …</w:t>
-      </w:r>
-      <w:r>
-        <w:br/>
-      </w:r>
-      <w:r>
-        <w:rPr>
-          <w:rStyle w:val="VerbatimChar"/>
-        </w:rPr>
-        <w:t xml:space="preserve">## $ seriez_vous_interesse_e_a_recevoir_regulierement_des_contenus_de_sensibilisation_videos_infographies_quiz_via_les_reseaux_sociaux                     &lt;chr&gt; …</w:t>
-      </w:r>
-      <w:r>
-        <w:br/>
-      </w:r>
-      <w:r>
-        <w:rPr>
-          <w:rStyle w:val="VerbatimChar"/>
-        </w:rPr>
-        <w:t xml:space="preserve">## $ quels_formats_preferez_vous_pour_apprendre_sur_la_sante_plusieurs_choix_sont_possibles                                                                &lt;dbl&gt; …</w:t>
-      </w:r>
-      <w:r>
-        <w:br/>
-      </w:r>
-      <w:r>
-        <w:rPr>
-          <w:rStyle w:val="VerbatimChar"/>
-        </w:rPr>
-        <w:t xml:space="preserve">## $ quels_themes_de_sante_vous_interessent_le_plus                                                                                                        &lt;dbl&gt; …</w:t>
-      </w:r>
-      <w:r>
-        <w:br/>
-      </w:r>
-      <w:r>
-        <w:rPr>
-          <w:rStyle w:val="VerbatimChar"/>
-        </w:rPr>
-        <w:t xml:space="preserve">## $ accepteriez_vous_de_participer_activement_partager_commenter_repondre_aux_quiz_pour_encourager_d_autres_jeunes_a_adopter_de_bonnes_pratiques_de_sante &lt;chr&gt; …</w:t>
-      </w:r>
-      <w:r>
-        <w:br/>
-      </w:r>
-      <w:r>
-        <w:rPr>
-          <w:rStyle w:val="VerbatimChar"/>
-        </w:rPr>
-        <w:t xml:space="preserve">## $ selon_vous_quelle_est_la_meilleure_maniere_de_sensibiliser_les_jeunes_a_la_sante_via_les_reseaux_sociaux                                              &lt;chr&gt; …</w:t>
-      </w:r>
-      <w:r>
-        <w:br/>
-      </w:r>
-      <w:r>
-        <w:rPr>
-          <w:rStyle w:val="VerbatimChar"/>
-        </w:rPr>
-        <w:t xml:space="preserve">## $ freq_rs_ord                                                                                                                                           &lt;ord&gt; …</w:t>
-      </w:r>
-      <w:r>
-        <w:br/>
-      </w:r>
-      <w:r>
-        <w:rPr>
-          <w:rStyle w:val="VerbatimChar"/>
-        </w:rPr>
-        <w:t xml:space="preserve">## $ interet_niveau                                                                                                                                        &lt;ord&gt; …</w:t>
-      </w:r>
-      <w:r>
-        <w:br/>
-      </w:r>
-      <w:r>
-        <w:rPr>
-          <w:rStyle w:val="VerbatimChar"/>
-        </w:rPr>
-        <w:t xml:space="preserve">## $ engagement_niveau                                                                                                                                     &lt;ord&gt; …</w:t>
       </w:r>
     </w:p>
     <w:p>
@@ -379,7 +33,7 @@
         <w:t xml:space="preserve"> </w:t>
       </w:r>
       <w:r>
-        <w:t xml:space="preserve">30 novembre 2025 à 03h27</w:t>
+        <w:t xml:space="preserve">30 novembre 2025 à 17h07</w:t>
       </w:r>
     </w:p>
     <w:bookmarkStart w:id="21" w:name="i.-introduction-générale"/>
@@ -548,7 +202,7 @@
         <w:br/>
       </w:r>
       <w:r>
-        <w:t xml:space="preserve">1. une</w:t>
+        <w:t xml:space="preserve">1. Une</w:t>
       </w:r>
       <w:r>
         <w:t xml:space="preserve"> </w:t>
@@ -570,7 +224,7 @@
         <w:br/>
       </w:r>
       <w:r>
-        <w:t xml:space="preserve">2. et une</w:t>
+        <w:t xml:space="preserve">2. Une</w:t>
       </w:r>
       <w:r>
         <w:t xml:space="preserve"> </w:t>
@@ -625,11 +279,13 @@
         <w:br/>
       </w:r>
       <w:r>
-        <w:t xml:space="preserve">Et si tu tombes sur ce rapport sans l’avoir encore fait, tu peux encore participer ici :</w:t>
-      </w:r>
-      <w:r>
-        <w:br/>
-      </w:r>
+        <w:t xml:space="preserve">Par contre, si tu tombes sur ce rapport sans l’avoir encore fait, tu peux encore participer ici :</w:t>
+      </w:r>
+    </w:p>
+    <w:p>
+      <w:pPr>
+        <w:pStyle w:val="BodyText"/>
+      </w:pPr>
       <w:hyperlink r:id="rId20">
         <w:r>
           <w:rPr>
@@ -639,8 +295,13 @@
         </w:r>
       </w:hyperlink>
     </w:p>
+    <w:p>
+      <w:r>
+        <w:br w:type="page"/>
+      </w:r>
+    </w:p>
     <w:bookmarkEnd w:id="21"/>
-    <w:bookmarkStart w:id="25" w:name="ii.-analyse-descriptive"/>
+    <w:bookmarkStart w:id="29" w:name="ii.-analyse-descriptive"/>
     <w:p>
       <w:pPr>
         <w:pStyle w:val="Heading2"/>
@@ -655,6 +316,15 @@
       </w:pPr>
       <w:r>
         <w:t xml:space="preserve">Avant de plonger dans les chiffres, prenons un petit moment pour découvrir qui sont les jeunes qui ont participé à ce questionnaire.</w:t>
+      </w:r>
+    </w:p>
+    <w:bookmarkStart w:id="28" w:name="X5e415e50b851e07b1d91deb885d0603734b6a11"/>
+    <w:p>
+      <w:pPr>
+        <w:pStyle w:val="Heading3"/>
+      </w:pPr>
+      <w:r>
+        <w:t xml:space="preserve">Section 1 : Profil et Informations Démographiques</w:t>
       </w:r>
     </w:p>
     <w:p>
@@ -691,7 +361,7 @@
               <a:graphicData uri="http://schemas.openxmlformats.org/drawingml/2006/picture">
                 <pic:pic>
                   <pic:nvPicPr>
-                    <pic:cNvPr descr="Etat-des-lieux-de-Santé-des-Jeunes_files/figure-docx/unnamed-chunk-3-1.png" id="24" name="Picture"/>
+                    <pic:cNvPr descr="Etat-des-lieux-de-Santé-des-Jeunes_files/figure-docx/unnamed-chunk-2-1.png" id="24" name="Picture"/>
                     <pic:cNvPicPr>
                       <a:picLocks noChangeArrowheads="1" noChangeAspect="1"/>
                     </pic:cNvPicPr>
@@ -748,7 +418,7 @@
         <w:t xml:space="preserve">25 et 34 ans</w:t>
       </w:r>
       <w:r>
-        <w:t xml:space="preserve">, avec environ</w:t>
+        <w:t xml:space="preserve">, avec pourcentage de</w:t>
       </w:r>
       <w:r>
         <w:t xml:space="preserve"> </w:t>
@@ -758,13 +428,13 @@
           <w:b/>
           <w:bCs/>
         </w:rPr>
-        <w:t xml:space="preserve">63 %</w:t>
+        <w:t xml:space="preserve">61.5</w:t>
       </w:r>
       <w:r>
         <w:t xml:space="preserve"> </w:t>
       </w:r>
       <w:r>
-        <w:t xml:space="preserve">des réponses !</w:t>
+        <w:t xml:space="preserve">!</w:t>
       </w:r>
       <w:r>
         <w:t xml:space="preserve"> </w:t>
@@ -782,7 +452,67 @@
         <w:t xml:space="preserve">.</w:t>
       </w:r>
     </w:p>
-    <w:bookmarkEnd w:id="25"/>
+    <w:p>
+      <w:pPr>
+        <w:pStyle w:val="Compact"/>
+        <w:numPr>
+          <w:ilvl w:val="0"/>
+          <w:numId w:val="1002"/>
+        </w:numPr>
+      </w:pPr>
+      <w:r>
+        <w:t xml:space="preserve">Répartition par sexe</w:t>
+      </w:r>
+    </w:p>
+    <w:p>
+      <w:pPr>
+        <w:pStyle w:val="FirstParagraph"/>
+      </w:pPr>
+      <w:r>
+        <w:drawing>
+          <wp:inline>
+            <wp:extent cx="4620126" cy="3696101"/>
+            <wp:effectExtent b="0" l="0" r="0" t="0"/>
+            <wp:docPr descr="" title="" id="26" name="Picture"/>
+            <a:graphic>
+              <a:graphicData uri="http://schemas.openxmlformats.org/drawingml/2006/picture">
+                <pic:pic>
+                  <pic:nvPicPr>
+                    <pic:cNvPr descr="Etat-des-lieux-de-Santé-des-Jeunes_files/figure-docx/unnamed-chunk-3-1.png" id="27" name="Picture"/>
+                    <pic:cNvPicPr>
+                      <a:picLocks noChangeArrowheads="1" noChangeAspect="1"/>
+                    </pic:cNvPicPr>
+                  </pic:nvPicPr>
+                  <pic:blipFill>
+                    <a:blip r:embed="rId25"/>
+                    <a:stretch>
+                      <a:fillRect/>
+                    </a:stretch>
+                  </pic:blipFill>
+                  <pic:spPr bwMode="auto">
+                    <a:xfrm>
+                      <a:off x="0" y="0"/>
+                      <a:ext cx="4620126" cy="3696101"/>
+                    </a:xfrm>
+                    <a:prstGeom prst="rect">
+                      <a:avLst/>
+                    </a:prstGeom>
+                    <a:noFill/>
+                    <a:ln w="9525">
+                      <a:noFill/>
+                      <a:headEnd/>
+                      <a:tailEnd/>
+                    </a:ln>
+                  </pic:spPr>
+                </pic:pic>
+              </a:graphicData>
+            </a:graphic>
+          </wp:inline>
+        </w:drawing>
+      </w:r>
+    </w:p>
+    <w:bookmarkEnd w:id="28"/>
+    <w:bookmarkEnd w:id="29"/>
     <w:sectPr>
       <w:footnotePr>
         <w:numRestart w:val="eachSect"/>
@@ -970,6 +700,91 @@
     </w:lvl>
     <w:lvl w:ilvl="8">
       <w:start w:val="1"/>
+      <w:numFmt w:val="decimal"/>
+      <w:lvlText w:val="%9."/>
+      <w:lvlJc w:val="left"/>
+      <w:pPr>
+        <w:ind w:left="6480" w:hanging="360"/>
+      </w:pPr>
+    </w:lvl>
+  </w:abstractNum>
+  <w:abstractNum w:abstractNumId="99412">
+    <w:nsid w:val="00A99412"/>
+    <w:multiLevelType w:val="multilevel"/>
+    <w:lvl w:ilvl="0">
+      <w:start w:val="2"/>
+      <w:numFmt w:val="decimal"/>
+      <w:lvlText w:val="%1."/>
+      <w:lvlJc w:val="left"/>
+      <w:pPr>
+        <w:ind w:left="720" w:hanging="360"/>
+      </w:pPr>
+    </w:lvl>
+    <w:lvl w:ilvl="1">
+      <w:start w:val="2"/>
+      <w:numFmt w:val="decimal"/>
+      <w:lvlText w:val="%2."/>
+      <w:lvlJc w:val="left"/>
+      <w:pPr>
+        <w:ind w:left="1440" w:hanging="360"/>
+      </w:pPr>
+    </w:lvl>
+    <w:lvl w:ilvl="2">
+      <w:start w:val="2"/>
+      <w:numFmt w:val="decimal"/>
+      <w:lvlText w:val="%3."/>
+      <w:lvlJc w:val="left"/>
+      <w:pPr>
+        <w:ind w:left="2160" w:hanging="360"/>
+      </w:pPr>
+    </w:lvl>
+    <w:lvl w:ilvl="3">
+      <w:start w:val="2"/>
+      <w:numFmt w:val="decimal"/>
+      <w:lvlText w:val="%4."/>
+      <w:lvlJc w:val="left"/>
+      <w:pPr>
+        <w:ind w:left="2880" w:hanging="360"/>
+      </w:pPr>
+    </w:lvl>
+    <w:lvl w:ilvl="4">
+      <w:start w:val="2"/>
+      <w:numFmt w:val="decimal"/>
+      <w:lvlText w:val="%5."/>
+      <w:lvlJc w:val="left"/>
+      <w:pPr>
+        <w:ind w:left="3600" w:hanging="360"/>
+      </w:pPr>
+    </w:lvl>
+    <w:lvl w:ilvl="5">
+      <w:start w:val="2"/>
+      <w:numFmt w:val="decimal"/>
+      <w:lvlText w:val="%6."/>
+      <w:lvlJc w:val="left"/>
+      <w:pPr>
+        <w:ind w:left="4320" w:hanging="360"/>
+      </w:pPr>
+    </w:lvl>
+    <w:lvl w:ilvl="6">
+      <w:start w:val="2"/>
+      <w:numFmt w:val="decimal"/>
+      <w:lvlText w:val="%7."/>
+      <w:lvlJc w:val="left"/>
+      <w:pPr>
+        <w:ind w:left="5040" w:hanging="360"/>
+      </w:pPr>
+    </w:lvl>
+    <w:lvl w:ilvl="7">
+      <w:start w:val="2"/>
+      <w:numFmt w:val="decimal"/>
+      <w:lvlText w:val="%8."/>
+      <w:lvlJc w:val="left"/>
+      <w:pPr>
+        <w:ind w:left="5760" w:hanging="360"/>
+      </w:pPr>
+    </w:lvl>
+    <w:lvl w:ilvl="8">
+      <w:start w:val="2"/>
       <w:numFmt w:val="decimal"/>
       <w:lvlText w:val="%9."/>
       <w:lvlJc w:val="left"/>
@@ -1009,6 +824,36 @@
     </w:lvlOverride>
     <w:lvlOverride w:ilvl="8">
       <w:startOverride w:val="1"/>
+    </w:lvlOverride>
+  </w:num>
+  <w:num w:numId="1002">
+    <w:abstractNumId w:val="99412"/>
+    <w:lvlOverride w:ilvl="0">
+      <w:startOverride w:val="2"/>
+    </w:lvlOverride>
+    <w:lvlOverride w:ilvl="1">
+      <w:startOverride w:val="2"/>
+    </w:lvlOverride>
+    <w:lvlOverride w:ilvl="2">
+      <w:startOverride w:val="2"/>
+    </w:lvlOverride>
+    <w:lvlOverride w:ilvl="3">
+      <w:startOverride w:val="2"/>
+    </w:lvlOverride>
+    <w:lvlOverride w:ilvl="4">
+      <w:startOverride w:val="2"/>
+    </w:lvlOverride>
+    <w:lvlOverride w:ilvl="5">
+      <w:startOverride w:val="2"/>
+    </w:lvlOverride>
+    <w:lvlOverride w:ilvl="6">
+      <w:startOverride w:val="2"/>
+    </w:lvlOverride>
+    <w:lvlOverride w:ilvl="7">
+      <w:startOverride w:val="2"/>
+    </w:lvlOverride>
+    <w:lvlOverride w:ilvl="8">
+      <w:startOverride w:val="2"/>
     </w:lvlOverride>
   </w:num>
 </w:numbering>

</xml_diff>